<commit_message>
Wokring on modified project proposal and a JSON field parser.
</commit_message>
<xml_diff>
--- a/Project/Proposal/CS256 - Project Proposal.docx
+++ b/Project/Proposal/CS256 - Project Proposal.docx
@@ -123,7 +123,6 @@
         </w:rPr>
       </w:pPr>
     </w:p>
-    <w:p/>
     <w:p/>
     <w:p/>
     <w:p/>
@@ -1011,18 +1010,54 @@
     <w:p/>
     <w:p>
       <w:pPr>
-        <w:rPr>
-          <w:b/>
-          <w:color w:val="FF0000"/>
-        </w:rPr>
-      </w:pPr>
-      <w:r>
-        <w:rPr>
-          <w:b/>
-          <w:color w:val="FF0000"/>
-        </w:rPr>
-        <w:t>We can write this section later.  For now, I wanted to focus on describing my algorithm plan.</w:t>
-      </w:r>
+        <w:ind w:firstLine="720"/>
+      </w:pPr>
+      <w:r>
+        <w:t>Launched in 2010, Yummly.com is a social media platform that is food</w:t>
+      </w:r>
+      <w:r>
+        <w:t xml:space="preserve"> and cooking</w:t>
+      </w:r>
+      <w:r>
+        <w:t xml:space="preserve"> centric</w:t>
+      </w:r>
+      <w:r>
+        <w:t>; it bills itself as the “largest, most powerful, and most helpful food site in the world”</w:t>
+      </w:r>
+      <w:r>
+        <w:t xml:space="preserve">.  </w:t>
+      </w:r>
+      <w:r>
+        <w:t>Yummly</w:t>
+      </w:r>
+      <w:r>
+        <w:t xml:space="preserve"> allows users to search</w:t>
+      </w:r>
+      <w:r>
+        <w:t>, organize,</w:t>
+      </w:r>
+      <w:r>
+        <w:t xml:space="preserve"> and share recipes based off </w:t>
+      </w:r>
+      <w:r>
+        <w:t xml:space="preserve">user </w:t>
+      </w:r>
+      <w:r>
+        <w:t xml:space="preserve">specific requirements (e.g. all recipes without mustard, </w:t>
+      </w:r>
+      <w:r>
+        <w:t>dietary restrictions, etc.).</w:t>
+      </w:r>
+    </w:p>
+    <w:p>
+      <w:pPr>
+        <w:ind w:firstLine="720"/>
+      </w:pPr>
+    </w:p>
+    <w:p>
+      <w:pPr>
+        <w:ind w:firstLine="720"/>
+      </w:pPr>
     </w:p>
     <w:p/>
     <w:p>
@@ -1129,8 +1164,6 @@
       </w:pPr>
       <w:r>
         <w:tab/>
-      </w:r>
-      <w:r>
         <w:t>{</w:t>
       </w:r>
     </w:p>
@@ -1147,8 +1180,6 @@
       </w:r>
       <w:r>
         <w:tab/>
-      </w:r>
-      <w:r>
         <w:t>"</w:t>
       </w:r>
       <w:proofErr w:type="gramStart"/>
@@ -1482,8 +1513,6 @@
       </w:r>
       <w:r>
         <w:tab/>
-      </w:r>
-      <w:r>
         <w:t>"</w:t>
       </w:r>
       <w:proofErr w:type="gramStart"/>
@@ -1524,8 +1553,6 @@
       </w:pPr>
       <w:r>
         <w:tab/>
-      </w:r>
-      <w:r>
         <w:t>},</w:t>
       </w:r>
     </w:p>
@@ -1605,7 +1632,6 @@
     <w:p/>
     <w:p>
       <w:r>
-        <w:lastRenderedPageBreak/>
         <w:tab/>
         <w:t xml:space="preserve">The simplest encoding scheme for records of this type is transform the ingredients list into </w:t>
       </w:r>
@@ -1891,40 +1917,26 @@
         <w:t xml:space="preserve"> of information</w:t>
       </w:r>
       <w:r>
-        <w:t xml:space="preserve"> using multiple different notations.  </w:t>
+        <w:t xml:space="preserve"> using </w:t>
+      </w:r>
+      <w:r>
+        <w:lastRenderedPageBreak/>
+        <w:t xml:space="preserve">multiple different notations.  </w:t>
       </w:r>
       <w:r>
         <w:t>In contrast</w:t>
       </w:r>
       <w:r>
-        <w:t xml:space="preserve">, the </w:t>
-      </w:r>
-      <w:proofErr w:type="spellStart"/>
-      <w:r>
-        <w:t>Yummly</w:t>
-      </w:r>
-      <w:proofErr w:type="spellEnd"/>
-      <w:r>
-        <w:t xml:space="preserve"> dataset has significant variation because the ingredient lists were written by countless different people, who each have their own notational style.  For example, </w:t>
-      </w:r>
-      <w:r>
-        <w:t xml:space="preserve">the ingredient cilantro appears as “chopped cilantro </w:t>
-      </w:r>
-      <w:r>
-        <w:t>fresh</w:t>
-      </w:r>
-      <w:r>
-        <w:t xml:space="preserve">”, “fresh cilantro”, “cilantro leaves”, “chopped cilantro” as well as just “cilantro” depending on the recipe.  </w:t>
+        <w:t xml:space="preserve">, the Yummly dataset has significant variation because the ingredient lists were written by countless different people, who each have their own notational style.  For example, </w:t>
+      </w:r>
+      <w:r>
+        <w:t xml:space="preserve">the ingredient cilantro appears as “chopped cilantro fresh”, “fresh cilantro”, “cilantro leaves”, “chopped cilantro” as well as just “cilantro” depending on the recipe.  </w:t>
       </w:r>
       <w:r>
         <w:t xml:space="preserve">Similarly, garlic appears as “garlic cloves”, “minced garlic”, “chopped garlic”, “crushed garlic” and simply “garlic”.  </w:t>
       </w:r>
       <w:r>
-        <w:t xml:space="preserve">As such, some degree of “stemming” of the ingredient </w:t>
-      </w:r>
-      <w:r>
-        <w:lastRenderedPageBreak/>
-        <w:t>names</w:t>
+        <w:t>As such, some degree of “stemming” of the ingredient names</w:t>
       </w:r>
       <w:r>
         <w:t>/descriptions</w:t>
@@ -1998,17 +2010,17 @@
       <w:r>
         <w:t xml:space="preserve"> </w:t>
       </w:r>
+      <w:r>
+        <w:fldChar w:fldCharType="begin"/>
+      </w:r>
+      <w:r>
+        <w:instrText xml:space="preserve"> REF _Ref432130572 \h </w:instrText>
+      </w:r>
+      <w:r>
+        <w:fldChar w:fldCharType="separate"/>
+      </w:r>
       <w:proofErr w:type="gramStart"/>
       <w:r>
-        <w:fldChar w:fldCharType="begin"/>
-      </w:r>
-      <w:r>
-        <w:instrText xml:space="preserve"> REF _Ref432130572 \h </w:instrText>
-      </w:r>
-      <w:r>
-        <w:fldChar w:fldCharType="separate"/>
-      </w:r>
-      <w:r>
         <w:t xml:space="preserve">( </w:t>
       </w:r>
       <w:r>
@@ -2017,13 +2029,13 @@
         </w:rPr>
         <w:t>1</w:t>
       </w:r>
+      <w:proofErr w:type="gramEnd"/>
       <w:r>
         <w:t xml:space="preserve"> )</w:t>
       </w:r>
       <w:r>
         <w:fldChar w:fldCharType="end"/>
       </w:r>
-      <w:proofErr w:type="gramEnd"/>
       <w:r>
         <w:t>,</w:t>
       </w:r>
@@ -2793,13 +2805,7 @@
         <w:rPr>
           <w:rFonts w:eastAsiaTheme="minorEastAsia"/>
         </w:rPr>
-        <w:t xml:space="preserve"> </w:t>
-      </w:r>
-      <w:r>
-        <w:rPr>
-          <w:rFonts w:eastAsiaTheme="minorEastAsia"/>
-        </w:rPr>
-        <w:t xml:space="preserve">is the number of recipes of cuisine type </w:t>
+        <w:t xml:space="preserve"> is the number of recipes of cuisine type </w:t>
       </w:r>
       <m:oMath>
         <m:r>
@@ -2950,17 +2956,17 @@
       <w:r>
         <w:t xml:space="preserve"> </w:t>
       </w:r>
+      <w:r>
+        <w:fldChar w:fldCharType="begin"/>
+      </w:r>
+      <w:r>
+        <w:instrText xml:space="preserve"> REF _Ref432131037 \h </w:instrText>
+      </w:r>
+      <w:r>
+        <w:fldChar w:fldCharType="separate"/>
+      </w:r>
       <w:proofErr w:type="gramStart"/>
       <w:r>
-        <w:fldChar w:fldCharType="begin"/>
-      </w:r>
-      <w:r>
-        <w:instrText xml:space="preserve"> REF _Ref432131037 \h </w:instrText>
-      </w:r>
-      <w:r>
-        <w:fldChar w:fldCharType="separate"/>
-      </w:r>
-      <w:r>
         <w:t xml:space="preserve">( </w:t>
       </w:r>
       <w:r>
@@ -2969,13 +2975,13 @@
         </w:rPr>
         <w:t>2</w:t>
       </w:r>
+      <w:proofErr w:type="gramEnd"/>
       <w:r>
         <w:t xml:space="preserve"> )</w:t>
       </w:r>
       <w:r>
         <w:fldChar w:fldCharType="end"/>
       </w:r>
-      <w:proofErr w:type="gramEnd"/>
       <w:r>
         <w:t>.</w:t>
       </w:r>
@@ -3325,6 +3331,7 @@
           <w:rPr>
             <w:rFonts w:ascii="Cambria Math" w:hAnsi="Cambria Math"/>
           </w:rPr>
+          <w:lastRenderedPageBreak/>
           <m:t>M</m:t>
         </m:r>
       </m:oMath>
@@ -3430,17 +3437,17 @@
         </w:rPr>
         <w:t xml:space="preserve">.  </w:t>
       </w:r>
+      <w:r>
+        <w:fldChar w:fldCharType="begin"/>
+      </w:r>
+      <w:r>
+        <w:instrText xml:space="preserve"> REF _Ref432131037 \h </w:instrText>
+      </w:r>
+      <w:r>
+        <w:fldChar w:fldCharType="separate"/>
+      </w:r>
       <w:proofErr w:type="gramStart"/>
       <w:r>
-        <w:fldChar w:fldCharType="begin"/>
-      </w:r>
-      <w:r>
-        <w:instrText xml:space="preserve"> REF _Ref432131037 \h </w:instrText>
-      </w:r>
-      <w:r>
-        <w:fldChar w:fldCharType="separate"/>
-      </w:r>
-      <w:r>
         <w:t xml:space="preserve">( </w:t>
       </w:r>
       <w:r>
@@ -3449,13 +3456,13 @@
         </w:rPr>
         <w:t>2</w:t>
       </w:r>
+      <w:proofErr w:type="gramEnd"/>
       <w:r>
         <w:t xml:space="preserve"> )</w:t>
       </w:r>
       <w:r>
         <w:fldChar w:fldCharType="end"/>
       </w:r>
-      <w:proofErr w:type="gramEnd"/>
       <w:r>
         <w:t xml:space="preserve"> calculates </w:t>
       </w:r>
@@ -3513,8 +3520,12 @@
     </w:p>
     <w:p/>
     <w:p>
-      <w:r>
-        <w:lastRenderedPageBreak/>
+      <w:pPr>
+        <w:rPr>
+          <w:rFonts w:eastAsiaTheme="minorEastAsia"/>
+        </w:rPr>
+      </w:pPr>
+      <w:r>
         <w:tab/>
       </w:r>
       <w:r>
@@ -3535,75 +3546,263 @@
         <w:rPr>
           <w:rFonts w:eastAsiaTheme="minorEastAsia"/>
         </w:rPr>
-        <w:t xml:space="preserve"> disjoint part</w:t>
-      </w:r>
-      <w:bookmarkStart w:id="11" w:name="_GoBack"/>
-      <w:bookmarkEnd w:id="11"/>
+        <w:t xml:space="preserve"> disjoint partitions.  For each training run, we could look at how accurately different values of K classify the data.  Using that information, the simplest option would be to select a single value of K for </w:t>
+      </w:r>
       <w:r>
         <w:rPr>
           <w:rFonts w:eastAsiaTheme="minorEastAsia"/>
         </w:rPr>
-        <w:t xml:space="preserve">itions.  For each training run, we could look at how accurately different values of K classify the data.  Using that information, the simplest option would be to select a single value of K for </w:t>
+        <w:t>our</w:t>
       </w:r>
       <w:r>
         <w:rPr>
           <w:rFonts w:eastAsiaTheme="minorEastAsia"/>
         </w:rPr>
-        <w:t>our</w:t>
+        <w:t xml:space="preserve"> algorithm.  An alternative option we may choose to explore is to allow the algorithm to use multiple values of K, each of which has its own weight; after the class value has been selected for each value of K, the algorithm could then select the class value with the highest </w:t>
       </w:r>
       <w:r>
         <w:rPr>
           <w:rFonts w:eastAsiaTheme="minorEastAsia"/>
         </w:rPr>
-        <w:t xml:space="preserve"> algorithm.  An alternative option we may choose to explore is to allow the algorithm to use multiple values of K, each of which has its own weight; after the class value has been selected for each value of K, the algorithm could then select the class value with the highest </w:t>
+        <w:t xml:space="preserve">total </w:t>
       </w:r>
       <w:r>
         <w:rPr>
           <w:rFonts w:eastAsiaTheme="minorEastAsia"/>
         </w:rPr>
-        <w:t xml:space="preserve">total </w:t>
-      </w:r>
-      <w:r>
+        <w:t>weight as the final result.</w:t>
+      </w:r>
+    </w:p>
+    <w:p>
+      <w:pPr>
+        <w:spacing w:after="200" w:line="276" w:lineRule="auto"/>
         <w:rPr>
           <w:rFonts w:eastAsiaTheme="minorEastAsia"/>
         </w:rPr>
-        <w:t>weight as the final result.</w:t>
+      </w:pPr>
+      <w:r>
+        <w:rPr>
+          <w:rFonts w:eastAsiaTheme="minorEastAsia"/>
+        </w:rPr>
+        <w:br w:type="page"/>
+      </w:r>
+    </w:p>
+    <w:p>
+      <w:pPr>
+        <w:pStyle w:val="Heading1"/>
+        <w:numPr>
+          <w:ilvl w:val="0"/>
+          <w:numId w:val="0"/>
+        </w:numPr>
+        <w:ind w:left="1440" w:hanging="1440"/>
+      </w:pPr>
+      <w:r>
+        <w:lastRenderedPageBreak/>
+        <w:t>List of References</w:t>
       </w:r>
     </w:p>
     <w:p/>
-    <w:p>
-      <w:pPr>
-        <w:pStyle w:val="Heading1"/>
-      </w:pPr>
-      <w:bookmarkStart w:id="12" w:name="_Toc432134558"/>
-      <w:r>
-        <w:t>Conclusion</w:t>
-      </w:r>
-      <w:bookmarkEnd w:id="12"/>
-    </w:p>
-    <w:p/>
-    <w:p>
-      <w:pPr>
-        <w:rPr>
-          <w:b/>
-          <w:color w:val="FF0000"/>
-        </w:rPr>
-      </w:pPr>
-      <w:r>
-        <w:rPr>
-          <w:b/>
-          <w:color w:val="FF0000"/>
-        </w:rPr>
-        <w:t>I</w:t>
-      </w:r>
-      <w:r>
-        <w:rPr>
-          <w:b/>
-          <w:color w:val="FF0000"/>
-        </w:rPr>
-        <w:t xml:space="preserve"> can write this section later.  For now, I wanted to focus on describing my algorithm plan.</w:t>
-      </w:r>
-    </w:p>
+    <w:tbl>
+      <w:tblPr>
+        <w:tblStyle w:val="TableGrid"/>
+        <w:tblW w:w="0" w:type="auto"/>
+        <w:tblLook w:val="04A0" w:firstRow="1" w:lastRow="0" w:firstColumn="1" w:lastColumn="0" w:noHBand="0" w:noVBand="1"/>
+      </w:tblPr>
+      <w:tblGrid>
+        <w:gridCol w:w="648"/>
+        <w:gridCol w:w="8928"/>
+      </w:tblGrid>
+      <w:tr>
+        <w:tc>
+          <w:tcPr>
+            <w:tcW w:w="648" w:type="dxa"/>
+          </w:tcPr>
+          <w:p>
+            <w:pPr>
+              <w:pStyle w:val="Caption"/>
+              <w:jc w:val="center"/>
+            </w:pPr>
+            <w:r>
+              <w:t xml:space="preserve">[ </w:t>
+            </w:r>
+            <w:r>
+              <w:fldChar w:fldCharType="begin"/>
+            </w:r>
+            <w:r>
+              <w:instrText xml:space="preserve"> SEQ [ \* ARABIC </w:instrText>
+            </w:r>
+            <w:r>
+              <w:fldChar w:fldCharType="separate"/>
+            </w:r>
+            <w:r>
+              <w:rPr>
+                <w:noProof/>
+              </w:rPr>
+              <w:t>1</w:t>
+            </w:r>
+            <w:r>
+              <w:fldChar w:fldCharType="end"/>
+            </w:r>
+            <w:r>
+              <w:t xml:space="preserve"> ]</w:t>
+            </w:r>
+          </w:p>
+        </w:tc>
+        <w:tc>
+          <w:tcPr>
+            <w:tcW w:w="8928" w:type="dxa"/>
+          </w:tcPr>
+          <w:p>
+            <w:r>
+              <w:t xml:space="preserve">“Introducing the Ultimate Cooking Tool,” Yummly. [Online]. Available at: </w:t>
+            </w:r>
+            <w:hyperlink r:id="rId11" w:history="1">
+              <w:r>
+                <w:rPr>
+                  <w:rStyle w:val="Hyperlink"/>
+                </w:rPr>
+                <w:t>http://www.yummly.com/how-it-works/</w:t>
+              </w:r>
+            </w:hyperlink>
+            <w:bookmarkStart w:id="11" w:name="_GoBack"/>
+            <w:bookmarkEnd w:id="11"/>
+            <w:r>
+              <w:t>. [Accessed: Nov-2015].</w:t>
+            </w:r>
+          </w:p>
+        </w:tc>
+      </w:tr>
+      <w:tr>
+        <w:tc>
+          <w:tcPr>
+            <w:tcW w:w="648" w:type="dxa"/>
+          </w:tcPr>
+          <w:p>
+            <w:pPr>
+              <w:jc w:val="center"/>
+            </w:pPr>
+          </w:p>
+        </w:tc>
+        <w:tc>
+          <w:tcPr>
+            <w:tcW w:w="8928" w:type="dxa"/>
+          </w:tcPr>
+          <w:p/>
+        </w:tc>
+      </w:tr>
+      <w:tr>
+        <w:tc>
+          <w:tcPr>
+            <w:tcW w:w="648" w:type="dxa"/>
+          </w:tcPr>
+          <w:p>
+            <w:pPr>
+              <w:jc w:val="center"/>
+            </w:pPr>
+          </w:p>
+        </w:tc>
+        <w:tc>
+          <w:tcPr>
+            <w:tcW w:w="8928" w:type="dxa"/>
+          </w:tcPr>
+          <w:p/>
+        </w:tc>
+      </w:tr>
+      <w:tr>
+        <w:tc>
+          <w:tcPr>
+            <w:tcW w:w="648" w:type="dxa"/>
+          </w:tcPr>
+          <w:p>
+            <w:pPr>
+              <w:jc w:val="center"/>
+            </w:pPr>
+          </w:p>
+        </w:tc>
+        <w:tc>
+          <w:tcPr>
+            <w:tcW w:w="8928" w:type="dxa"/>
+          </w:tcPr>
+          <w:p/>
+        </w:tc>
+      </w:tr>
+      <w:tr>
+        <w:tc>
+          <w:tcPr>
+            <w:tcW w:w="648" w:type="dxa"/>
+          </w:tcPr>
+          <w:p>
+            <w:pPr>
+              <w:jc w:val="center"/>
+            </w:pPr>
+          </w:p>
+        </w:tc>
+        <w:tc>
+          <w:tcPr>
+            <w:tcW w:w="8928" w:type="dxa"/>
+          </w:tcPr>
+          <w:p/>
+        </w:tc>
+      </w:tr>
+      <w:tr>
+        <w:tc>
+          <w:tcPr>
+            <w:tcW w:w="648" w:type="dxa"/>
+          </w:tcPr>
+          <w:p>
+            <w:pPr>
+              <w:jc w:val="center"/>
+            </w:pPr>
+          </w:p>
+        </w:tc>
+        <w:tc>
+          <w:tcPr>
+            <w:tcW w:w="8928" w:type="dxa"/>
+          </w:tcPr>
+          <w:p/>
+        </w:tc>
+      </w:tr>
+      <w:tr>
+        <w:tc>
+          <w:tcPr>
+            <w:tcW w:w="648" w:type="dxa"/>
+          </w:tcPr>
+          <w:p>
+            <w:pPr>
+              <w:jc w:val="center"/>
+            </w:pPr>
+          </w:p>
+        </w:tc>
+        <w:tc>
+          <w:tcPr>
+            <w:tcW w:w="8928" w:type="dxa"/>
+          </w:tcPr>
+          <w:p/>
+        </w:tc>
+      </w:tr>
+      <w:tr>
+        <w:tc>
+          <w:tcPr>
+            <w:tcW w:w="648" w:type="dxa"/>
+          </w:tcPr>
+          <w:p>
+            <w:pPr>
+              <w:jc w:val="center"/>
+            </w:pPr>
+          </w:p>
+        </w:tc>
+        <w:tc>
+          <w:tcPr>
+            <w:tcW w:w="8928" w:type="dxa"/>
+          </w:tcPr>
+          <w:p>
+            <w:pPr>
+              <w:keepNext/>
+            </w:pPr>
+          </w:p>
+        </w:tc>
+      </w:tr>
+    </w:tbl>
     <w:p/>
     <w:sectPr>
       <w:pgSz w:w="12240" w:h="15840"/>
@@ -3652,49 +3851,148 @@
 
 <file path=word/footer2.xml><?xml version="1.0" encoding="utf-8"?>
 <w:ftr xmlns:wpc="http://schemas.microsoft.com/office/word/2010/wordprocessingCanvas" xmlns:mc="http://schemas.openxmlformats.org/markup-compatibility/2006" xmlns:o="urn:schemas-microsoft-com:office:office" xmlns:r="http://schemas.openxmlformats.org/officeDocument/2006/relationships" xmlns:m="http://schemas.openxmlformats.org/officeDocument/2006/math" xmlns:v="urn:schemas-microsoft-com:vml" xmlns:wp14="http://schemas.microsoft.com/office/word/2010/wordprocessingDrawing" xmlns:wp="http://schemas.openxmlformats.org/drawingml/2006/wordprocessingDrawing" xmlns:w10="urn:schemas-microsoft-com:office:word" xmlns:w="http://schemas.openxmlformats.org/wordprocessingml/2006/main" xmlns:w14="http://schemas.microsoft.com/office/word/2010/wordml" xmlns:wpg="http://schemas.microsoft.com/office/word/2010/wordprocessingGroup" xmlns:wpi="http://schemas.microsoft.com/office/word/2010/wordprocessingInk" xmlns:wne="http://schemas.microsoft.com/office/word/2006/wordml" xmlns:wps="http://schemas.microsoft.com/office/word/2010/wordprocessingShape" mc:Ignorable="w14 wp14">
-  <w:sdt>
-    <w:sdtPr>
-      <w:id w:val="-1957016009"/>
-      <w:docPartObj>
-        <w:docPartGallery w:val="Page Numbers (Bottom of Page)"/>
-        <w:docPartUnique/>
-      </w:docPartObj>
-    </w:sdtPr>
-    <w:sdtEndPr>
-      <w:rPr>
-        <w:noProof/>
-      </w:rPr>
-    </w:sdtEndPr>
-    <w:sdtContent>
-      <w:p>
-        <w:pPr>
-          <w:pStyle w:val="Footer"/>
-          <w:jc w:val="right"/>
-        </w:pPr>
-        <w:r>
-          <w:fldChar w:fldCharType="begin"/>
-        </w:r>
-        <w:r>
-          <w:instrText xml:space="preserve"> PAGE   \* MERGEFORMAT </w:instrText>
-        </w:r>
-        <w:r>
-          <w:fldChar w:fldCharType="separate"/>
-        </w:r>
-        <w:r>
-          <w:rPr>
-            <w:noProof/>
-          </w:rPr>
-          <w:t>3</w:t>
-        </w:r>
-        <w:r>
-          <w:rPr>
-            <w:noProof/>
-          </w:rPr>
-          <w:fldChar w:fldCharType="end"/>
-        </w:r>
-      </w:p>
-    </w:sdtContent>
-  </w:sdt>
+  <w:p>
+    <w:pPr>
+      <w:pStyle w:val="Footer"/>
+    </w:pPr>
+    <w:r>
+      <w:pict>
+        <v:rect id="_x0000_i1025" style="width:0;height:1.5pt" o:hralign="center" o:hrstd="t" o:hr="t" fillcolor="#a0a0a0" stroked="f"/>
+      </w:pict>
+    </w:r>
+  </w:p>
+  <w:tbl>
+    <w:tblPr>
+      <w:tblStyle w:val="TableGrid"/>
+      <w:tblW w:w="0" w:type="auto"/>
+      <w:tblBorders>
+        <w:top w:val="none" w:sz="0" w:space="0" w:color="auto"/>
+        <w:left w:val="none" w:sz="0" w:space="0" w:color="auto"/>
+        <w:bottom w:val="none" w:sz="0" w:space="0" w:color="auto"/>
+        <w:right w:val="none" w:sz="0" w:space="0" w:color="auto"/>
+        <w:insideH w:val="none" w:sz="0" w:space="0" w:color="auto"/>
+        <w:insideV w:val="none" w:sz="0" w:space="0" w:color="auto"/>
+      </w:tblBorders>
+      <w:tblLook w:val="04A0" w:firstRow="1" w:lastRow="0" w:firstColumn="1" w:lastColumn="0" w:noHBand="0" w:noVBand="1"/>
+    </w:tblPr>
+    <w:tblGrid>
+      <w:gridCol w:w="3192"/>
+      <w:gridCol w:w="3192"/>
+      <w:gridCol w:w="3192"/>
+    </w:tblGrid>
+    <w:tr>
+      <w:tc>
+        <w:tcPr>
+          <w:tcW w:w="3192" w:type="dxa"/>
+          <w:vAlign w:val="center"/>
+        </w:tcPr>
+        <w:p>
+          <w:pPr>
+            <w:pStyle w:val="Footer"/>
+            <w:rPr>
+              <w:sz w:val="16"/>
+            </w:rPr>
+          </w:pPr>
+          <w:proofErr w:type="spellStart"/>
+          <w:r>
+            <w:rPr>
+              <w:sz w:val="16"/>
+            </w:rPr>
+            <w:t>Huaxin</w:t>
+          </w:r>
+          <w:proofErr w:type="spellEnd"/>
+          <w:r>
+            <w:rPr>
+              <w:sz w:val="16"/>
+            </w:rPr>
+            <w:t xml:space="preserve"> Pang</w:t>
+          </w:r>
+        </w:p>
+        <w:p>
+          <w:pPr>
+            <w:pStyle w:val="Footer"/>
+            <w:rPr>
+              <w:sz w:val="16"/>
+            </w:rPr>
+          </w:pPr>
+          <w:r>
+            <w:rPr>
+              <w:sz w:val="16"/>
+            </w:rPr>
+            <w:t>Zayd Hammoudeh</w:t>
+          </w:r>
+        </w:p>
+      </w:tc>
+      <w:tc>
+        <w:tcPr>
+          <w:tcW w:w="3192" w:type="dxa"/>
+          <w:vAlign w:val="center"/>
+        </w:tcPr>
+        <w:p>
+          <w:pPr>
+            <w:pStyle w:val="Footer"/>
+            <w:jc w:val="center"/>
+            <w:rPr>
+              <w:sz w:val="16"/>
+            </w:rPr>
+          </w:pPr>
+          <w:r>
+            <w:rPr>
+              <w:sz w:val="16"/>
+            </w:rPr>
+            <w:t>CS256 Project Proposal</w:t>
+          </w:r>
+        </w:p>
+      </w:tc>
+      <w:tc>
+        <w:tcPr>
+          <w:tcW w:w="3192" w:type="dxa"/>
+          <w:vAlign w:val="center"/>
+        </w:tcPr>
+        <w:p>
+          <w:pPr>
+            <w:pStyle w:val="Footer"/>
+            <w:jc w:val="right"/>
+            <w:rPr>
+              <w:sz w:val="16"/>
+            </w:rPr>
+          </w:pPr>
+          <w:r>
+            <w:rPr>
+              <w:sz w:val="16"/>
+            </w:rPr>
+            <w:fldChar w:fldCharType="begin"/>
+          </w:r>
+          <w:r>
+            <w:rPr>
+              <w:sz w:val="16"/>
+            </w:rPr>
+            <w:instrText xml:space="preserve"> PAGE   \* MERGEFORMAT </w:instrText>
+          </w:r>
+          <w:r>
+            <w:rPr>
+              <w:sz w:val="16"/>
+            </w:rPr>
+            <w:fldChar w:fldCharType="separate"/>
+          </w:r>
+          <w:r>
+            <w:rPr>
+              <w:noProof/>
+              <w:sz w:val="16"/>
+            </w:rPr>
+            <w:t>5</w:t>
+          </w:r>
+          <w:r>
+            <w:rPr>
+              <w:noProof/>
+              <w:sz w:val="16"/>
+            </w:rPr>
+            <w:fldChar w:fldCharType="end"/>
+          </w:r>
+        </w:p>
+      </w:tc>
+    </w:tr>
+  </w:tbl>
   <w:p>
     <w:pPr>
       <w:pStyle w:val="Footer"/>
@@ -4044,7 +4342,7 @@
     <w:lsdException w:name="Subtitle" w:semiHidden="0" w:uiPriority="11" w:unhideWhenUsed="0" w:qFormat="1"/>
     <w:lsdException w:name="Strong" w:semiHidden="0" w:uiPriority="22" w:unhideWhenUsed="0" w:qFormat="1"/>
     <w:lsdException w:name="Emphasis" w:semiHidden="0" w:uiPriority="20" w:unhideWhenUsed="0" w:qFormat="1"/>
-    <w:lsdException w:name="Table Grid" w:semiHidden="0" w:uiPriority="59" w:unhideWhenUsed="0"/>
+    <w:lsdException w:name="Table Grid" w:semiHidden="0" w:uiPriority="0" w:unhideWhenUsed="0"/>
     <w:lsdException w:name="Placeholder Text" w:unhideWhenUsed="0"/>
     <w:lsdException w:name="No Spacing" w:semiHidden="0" w:uiPriority="1" w:unhideWhenUsed="0" w:qFormat="1"/>
     <w:lsdException w:name="Light Shading" w:semiHidden="0" w:uiPriority="60" w:unhideWhenUsed="0"/>
@@ -4274,7 +4572,6 @@
   <w:style w:type="table" w:styleId="TableGrid">
     <w:name w:val="Table Grid"/>
     <w:basedOn w:val="TableNormal"/>
-    <w:uiPriority w:val="59"/>
     <w:rsid w:val="00193840"/>
     <w:pPr>
       <w:spacing w:after="0" w:line="240" w:lineRule="auto"/>
@@ -4407,6 +4704,11 @@
       <w:rFonts w:ascii="Palatino Linotype" w:hAnsi="Palatino Linotype"/>
     </w:rPr>
   </w:style>
+  <w:style w:type="character" w:customStyle="1" w:styleId="apple-converted-space">
+    <w:name w:val="apple-converted-space"/>
+    <w:basedOn w:val="DefaultParagraphFont"/>
+    <w:rsid w:val="00853B95"/>
+  </w:style>
 </w:styles>
 </file>
 
@@ -4453,7 +4755,7 @@
     <w:lsdException w:name="Subtitle" w:semiHidden="0" w:uiPriority="11" w:unhideWhenUsed="0" w:qFormat="1"/>
     <w:lsdException w:name="Strong" w:semiHidden="0" w:uiPriority="22" w:unhideWhenUsed="0" w:qFormat="1"/>
     <w:lsdException w:name="Emphasis" w:semiHidden="0" w:uiPriority="20" w:unhideWhenUsed="0" w:qFormat="1"/>
-    <w:lsdException w:name="Table Grid" w:semiHidden="0" w:uiPriority="59" w:unhideWhenUsed="0"/>
+    <w:lsdException w:name="Table Grid" w:semiHidden="0" w:uiPriority="0" w:unhideWhenUsed="0"/>
     <w:lsdException w:name="Placeholder Text" w:unhideWhenUsed="0"/>
     <w:lsdException w:name="No Spacing" w:semiHidden="0" w:uiPriority="1" w:unhideWhenUsed="0" w:qFormat="1"/>
     <w:lsdException w:name="Light Shading" w:semiHidden="0" w:uiPriority="60" w:unhideWhenUsed="0"/>
@@ -4683,7 +4985,6 @@
   <w:style w:type="table" w:styleId="TableGrid">
     <w:name w:val="Table Grid"/>
     <w:basedOn w:val="TableNormal"/>
-    <w:uiPriority w:val="59"/>
     <w:rsid w:val="00193840"/>
     <w:pPr>
       <w:spacing w:after="0" w:line="240" w:lineRule="auto"/>
@@ -4816,502 +5117,12 @@
       <w:rFonts w:ascii="Palatino Linotype" w:hAnsi="Palatino Linotype"/>
     </w:rPr>
   </w:style>
-</w:styles>
-</file>
-
-<file path=word/glossary/document.xml><?xml version="1.0" encoding="utf-8"?>
-<w:glossaryDocument xmlns:wpc="http://schemas.microsoft.com/office/word/2010/wordprocessingCanvas" xmlns:mc="http://schemas.openxmlformats.org/markup-compatibility/2006" xmlns:o="urn:schemas-microsoft-com:office:office" xmlns:r="http://schemas.openxmlformats.org/officeDocument/2006/relationships" xmlns:m="http://schemas.openxmlformats.org/officeDocument/2006/math" xmlns:v="urn:schemas-microsoft-com:vml" xmlns:wp14="http://schemas.microsoft.com/office/word/2010/wordprocessingDrawing" xmlns:wp="http://schemas.openxmlformats.org/drawingml/2006/wordprocessingDrawing" xmlns:w10="urn:schemas-microsoft-com:office:word" xmlns:w="http://schemas.openxmlformats.org/wordprocessingml/2006/main" xmlns:w14="http://schemas.microsoft.com/office/word/2010/wordml" xmlns:wpg="http://schemas.microsoft.com/office/word/2010/wordprocessingGroup" xmlns:wpi="http://schemas.microsoft.com/office/word/2010/wordprocessingInk" xmlns:wne="http://schemas.microsoft.com/office/word/2006/wordml" xmlns:wps="http://schemas.microsoft.com/office/word/2010/wordprocessingShape" mc:Ignorable="w14 wp14"/>
-</file>
-
-<file path=word/glossary/fontTable.xml><?xml version="1.0" encoding="utf-8"?>
-<w:fonts xmlns:mc="http://schemas.openxmlformats.org/markup-compatibility/2006" xmlns:r="http://schemas.openxmlformats.org/officeDocument/2006/relationships" xmlns:w="http://schemas.openxmlformats.org/wordprocessingml/2006/main" xmlns:w14="http://schemas.microsoft.com/office/word/2010/wordml" mc:Ignorable="w14">
-  <w:font w:name="Times New Roman">
-    <w:panose1 w:val="02020603050405020304"/>
-    <w:charset w:val="00"/>
-    <w:family w:val="roman"/>
-    <w:pitch w:val="variable"/>
-    <w:sig w:usb0="E0002EFF" w:usb1="C0007843" w:usb2="00000009" w:usb3="00000000" w:csb0="000001FF" w:csb1="00000000"/>
-  </w:font>
-  <w:font w:name="Calibri">
-    <w:panose1 w:val="020F0502020204030204"/>
-    <w:charset w:val="00"/>
-    <w:family w:val="swiss"/>
-    <w:pitch w:val="variable"/>
-    <w:sig w:usb0="E00002FF" w:usb1="4000ACFF" w:usb2="00000001" w:usb3="00000000" w:csb0="0000019F" w:csb1="00000000"/>
-  </w:font>
-  <w:font w:name="Palatino Linotype">
-    <w:panose1 w:val="02040502050505030304"/>
-    <w:charset w:val="00"/>
-    <w:family w:val="roman"/>
-    <w:pitch w:val="variable"/>
-    <w:sig w:usb0="E0000287" w:usb1="40000013" w:usb2="00000000" w:usb3="00000000" w:csb0="0000019F" w:csb1="00000000"/>
-  </w:font>
-  <w:font w:name="Tahoma">
-    <w:panose1 w:val="020B0604030504040204"/>
-    <w:charset w:val="00"/>
-    <w:family w:val="swiss"/>
-    <w:pitch w:val="variable"/>
-    <w:sig w:usb0="E1002EFF" w:usb1="C000605B" w:usb2="00000029" w:usb3="00000000" w:csb0="000101FF" w:csb1="00000000"/>
-  </w:font>
-  <w:font w:name="Cambria">
-    <w:panose1 w:val="02040503050406030204"/>
-    <w:charset w:val="00"/>
-    <w:family w:val="roman"/>
-    <w:pitch w:val="variable"/>
-    <w:sig w:usb0="E00002FF" w:usb1="400004FF" w:usb2="00000000" w:usb3="00000000" w:csb0="0000019F" w:csb1="00000000"/>
-  </w:font>
-  <w:font w:name="Cambria Math">
-    <w:panose1 w:val="02040503050406030204"/>
-    <w:charset w:val="00"/>
-    <w:family w:val="roman"/>
-    <w:pitch w:val="variable"/>
-    <w:sig w:usb0="E00002FF" w:usb1="420024FF" w:usb2="00000000" w:usb3="00000000" w:csb0="0000019F" w:csb1="00000000"/>
-  </w:font>
-</w:fonts>
-</file>
-
-<file path=word/glossary/settings.xml><?xml version="1.0" encoding="utf-8"?>
-<w:settings xmlns:mc="http://schemas.openxmlformats.org/markup-compatibility/2006" xmlns:o="urn:schemas-microsoft-com:office:office" xmlns:r="http://schemas.openxmlformats.org/officeDocument/2006/relationships" xmlns:m="http://schemas.openxmlformats.org/officeDocument/2006/math" xmlns:v="urn:schemas-microsoft-com:vml" xmlns:w10="urn:schemas-microsoft-com:office:word" xmlns:w="http://schemas.openxmlformats.org/wordprocessingml/2006/main" xmlns:w14="http://schemas.microsoft.com/office/word/2010/wordml" xmlns:sl="http://schemas.openxmlformats.org/schemaLibrary/2006/main" mc:Ignorable="w14">
-  <w:view w:val="normal"/>
-  <w:defaultTabStop w:val="720"/>
-  <w:characterSpacingControl w:val="doNotCompress"/>
-  <w:compat>
-    <w:useFELayout/>
-    <w:compatSetting w:name="compatibilityMode" w:uri="http://schemas.microsoft.com/office/word" w:val="14"/>
-    <w:compatSetting w:name="overrideTableStyleFontSizeAndJustification" w:uri="http://schemas.microsoft.com/office/word" w:val="1"/>
-    <w:compatSetting w:name="enableOpenTypeFeatures" w:uri="http://schemas.microsoft.com/office/word" w:val="1"/>
-    <w:compatSetting w:name="doNotFlipMirrorIndents" w:uri="http://schemas.microsoft.com/office/word" w:val="1"/>
-  </w:compat>
-  <w:rsids>
-    <w:rsidRoot w:val="00A354B7"/>
-    <w:rsid w:val="00A354B7"/>
-    <w:rsid w:val="00F63C27"/>
-  </w:rsids>
-  <m:mathPr>
-    <m:mathFont m:val="Cambria Math"/>
-    <m:brkBin m:val="before"/>
-    <m:brkBinSub m:val="--"/>
-    <m:smallFrac m:val="0"/>
-    <m:dispDef/>
-    <m:lMargin m:val="0"/>
-    <m:rMargin m:val="0"/>
-    <m:defJc m:val="centerGroup"/>
-    <m:wrapIndent m:val="1440"/>
-    <m:intLim m:val="subSup"/>
-    <m:naryLim m:val="undOvr"/>
-  </m:mathPr>
-  <w:themeFontLang w:val="en-US"/>
-  <w:clrSchemeMapping w:bg1="light1" w:t1="dark1" w:bg2="light2" w:t2="dark2" w:accent1="accent1" w:accent2="accent2" w:accent3="accent3" w:accent4="accent4" w:accent5="accent5" w:accent6="accent6" w:hyperlink="hyperlink" w:followedHyperlink="followedHyperlink"/>
-  <w:decimalSymbol w:val="."/>
-  <w:listSeparator w:val=","/>
-</w:settings>
-</file>
-
-<file path=word/glossary/styles.xml><?xml version="1.0" encoding="utf-8"?>
-<w:styles xmlns:mc="http://schemas.openxmlformats.org/markup-compatibility/2006" xmlns:r="http://schemas.openxmlformats.org/officeDocument/2006/relationships" xmlns:w="http://schemas.openxmlformats.org/wordprocessingml/2006/main" xmlns:w14="http://schemas.microsoft.com/office/word/2010/wordml" mc:Ignorable="w14">
-  <w:docDefaults>
-    <w:rPrDefault>
-      <w:rPr>
-        <w:rFonts w:asciiTheme="minorHAnsi" w:eastAsiaTheme="minorEastAsia" w:hAnsiTheme="minorHAnsi" w:cstheme="minorBidi"/>
-        <w:sz w:val="22"/>
-        <w:szCs w:val="22"/>
-        <w:lang w:val="en-US" w:eastAsia="en-US" w:bidi="ar-SA"/>
-      </w:rPr>
-    </w:rPrDefault>
-    <w:pPrDefault>
-      <w:pPr>
-        <w:spacing w:after="200" w:line="276" w:lineRule="auto"/>
-      </w:pPr>
-    </w:pPrDefault>
-  </w:docDefaults>
-  <w:latentStyles w:defLockedState="0" w:defUIPriority="99" w:defSemiHidden="1" w:defUnhideWhenUsed="1" w:defQFormat="0" w:count="267">
-    <w:lsdException w:name="Normal" w:semiHidden="0" w:uiPriority="0" w:unhideWhenUsed="0" w:qFormat="1"/>
-    <w:lsdException w:name="heading 1" w:semiHidden="0" w:uiPriority="9" w:unhideWhenUsed="0" w:qFormat="1"/>
-    <w:lsdException w:name="heading 2" w:uiPriority="9" w:qFormat="1"/>
-    <w:lsdException w:name="heading 3" w:uiPriority="9" w:qFormat="1"/>
-    <w:lsdException w:name="heading 4" w:uiPriority="9" w:qFormat="1"/>
-    <w:lsdException w:name="heading 5" w:uiPriority="9" w:qFormat="1"/>
-    <w:lsdException w:name="heading 6" w:uiPriority="9" w:qFormat="1"/>
-    <w:lsdException w:name="heading 7" w:uiPriority="9" w:qFormat="1"/>
-    <w:lsdException w:name="heading 8" w:uiPriority="9" w:qFormat="1"/>
-    <w:lsdException w:name="heading 9" w:uiPriority="9" w:qFormat="1"/>
-    <w:lsdException w:name="toc 1" w:uiPriority="39"/>
-    <w:lsdException w:name="toc 2" w:uiPriority="39"/>
-    <w:lsdException w:name="toc 3" w:uiPriority="39"/>
-    <w:lsdException w:name="toc 4" w:uiPriority="39"/>
-    <w:lsdException w:name="toc 5" w:uiPriority="39"/>
-    <w:lsdException w:name="toc 6" w:uiPriority="39"/>
-    <w:lsdException w:name="toc 7" w:uiPriority="39"/>
-    <w:lsdException w:name="toc 8" w:uiPriority="39"/>
-    <w:lsdException w:name="toc 9" w:uiPriority="39"/>
-    <w:lsdException w:name="caption" w:uiPriority="35" w:qFormat="1"/>
-    <w:lsdException w:name="Title" w:semiHidden="0" w:uiPriority="10" w:unhideWhenUsed="0" w:qFormat="1"/>
-    <w:lsdException w:name="Default Paragraph Font" w:uiPriority="1"/>
-    <w:lsdException w:name="Subtitle" w:semiHidden="0" w:uiPriority="11" w:unhideWhenUsed="0" w:qFormat="1"/>
-    <w:lsdException w:name="Strong" w:semiHidden="0" w:uiPriority="22" w:unhideWhenUsed="0" w:qFormat="1"/>
-    <w:lsdException w:name="Emphasis" w:semiHidden="0" w:uiPriority="20" w:unhideWhenUsed="0" w:qFormat="1"/>
-    <w:lsdException w:name="Table Grid" w:semiHidden="0" w:uiPriority="59" w:unhideWhenUsed="0"/>
-    <w:lsdException w:name="Placeholder Text" w:unhideWhenUsed="0"/>
-    <w:lsdException w:name="No Spacing" w:semiHidden="0" w:uiPriority="1" w:unhideWhenUsed="0" w:qFormat="1"/>
-    <w:lsdException w:name="Light Shading" w:semiHidden="0" w:uiPriority="60" w:unhideWhenUsed="0"/>
-    <w:lsdException w:name="Light List" w:semiHidden="0" w:uiPriority="61" w:unhideWhenUsed="0"/>
-    <w:lsdException w:name="Light Grid" w:semiHidden="0" w:uiPriority="62" w:unhideWhenUsed="0"/>
-    <w:lsdException w:name="Medium Shading 1" w:semiHidden="0" w:uiPriority="63" w:unhideWhenUsed="0"/>
-    <w:lsdException w:name="Medium Shading 2" w:semiHidden="0" w:uiPriority="64" w:unhideWhenUsed="0"/>
-    <w:lsdException w:name="Medium List 1" w:semiHidden="0" w:uiPriority="65" w:unhideWhenUsed="0"/>
-    <w:lsdException w:name="Medium List 2" w:semiHidden="0" w:uiPriority="66" w:unhideWhenUsed="0"/>
-    <w:lsdException w:name="Medium Grid 1" w:semiHidden="0" w:uiPriority="67" w:unhideWhenUsed="0"/>
-    <w:lsdException w:name="Medium Grid 2" w:semiHidden="0" w:uiPriority="68" w:unhideWhenUsed="0"/>
-    <w:lsdException w:name="Medium Grid 3" w:semiHidden="0" w:uiPriority="69" w:unhideWhenUsed="0"/>
-    <w:lsdException w:name="Dark List" w:semiHidden="0" w:uiPriority="70" w:unhideWhenUsed="0"/>
-    <w:lsdException w:name="Colorful Shading" w:semiHidden="0" w:uiPriority="71" w:unhideWhenUsed="0"/>
-    <w:lsdException w:name="Colorful List" w:semiHidden="0" w:uiPriority="72" w:unhideWhenUsed="0"/>
-    <w:lsdException w:name="Colorful Grid" w:semiHidden="0" w:uiPriority="73" w:unhideWhenUsed="0"/>
-    <w:lsdException w:name="Light Shading Accent 1" w:semiHidden="0" w:uiPriority="60" w:unhideWhenUsed="0"/>
-    <w:lsdException w:name="Light List Accent 1" w:semiHidden="0" w:uiPriority="61" w:unhideWhenUsed="0"/>
-    <w:lsdException w:name="Light Grid Accent 1" w:semiHidden="0" w:uiPriority="62" w:unhideWhenUsed="0"/>
-    <w:lsdException w:name="Medium Shading 1 Accent 1" w:semiHidden="0" w:uiPriority="63" w:unhideWhenUsed="0"/>
-    <w:lsdException w:name="Medium Shading 2 Accent 1" w:semiHidden="0" w:uiPriority="64" w:unhideWhenUsed="0"/>
-    <w:lsdException w:name="Medium List 1 Accent 1" w:semiHidden="0" w:uiPriority="65" w:unhideWhenUsed="0"/>
-    <w:lsdException w:name="Revision" w:unhideWhenUsed="0"/>
-    <w:lsdException w:name="List Paragraph" w:semiHidden="0" w:uiPriority="34" w:unhideWhenUsed="0" w:qFormat="1"/>
-    <w:lsdException w:name="Quote" w:semiHidden="0" w:uiPriority="29" w:unhideWhenUsed="0" w:qFormat="1"/>
-    <w:lsdException w:name="Intense Quote" w:semiHidden="0" w:uiPriority="30" w:unhideWhenUsed="0" w:qFormat="1"/>
-    <w:lsdException w:name="Medium List 2 Accent 1" w:semiHidden="0" w:uiPriority="66" w:unhideWhenUsed="0"/>
-    <w:lsdException w:name="Medium Grid 1 Accent 1" w:semiHidden="0" w:uiPriority="67" w:unhideWhenUsed="0"/>
-    <w:lsdException w:name="Medium Grid 2 Accent 1" w:semiHidden="0" w:uiPriority="68" w:unhideWhenUsed="0"/>
-    <w:lsdException w:name="Medium Grid 3 Accent 1" w:semiHidden="0" w:uiPriority="69" w:unhideWhenUsed="0"/>
-    <w:lsdException w:name="Dark List Accent 1" w:semiHidden="0" w:uiPriority="70" w:unhideWhenUsed="0"/>
-    <w:lsdException w:name="Colorful Shading Accent 1" w:semiHidden="0" w:uiPriority="71" w:unhideWhenUsed="0"/>
-    <w:lsdException w:name="Colorful List Accent 1" w:semiHidden="0" w:uiPriority="72" w:unhideWhenUsed="0"/>
-    <w:lsdException w:name="Colorful Grid Accent 1" w:semiHidden="0" w:uiPriority="73" w:unhideWhenUsed="0"/>
-    <w:lsdException w:name="Light Shading Accent 2" w:semiHidden="0" w:uiPriority="60" w:unhideWhenUsed="0"/>
-    <w:lsdException w:name="Light List Accent 2" w:semiHidden="0" w:uiPriority="61" w:unhideWhenUsed="0"/>
-    <w:lsdException w:name="Light Grid Accent 2" w:semiHidden="0" w:uiPriority="62" w:unhideWhenUsed="0"/>
-    <w:lsdException w:name="Medium Shading 1 Accent 2" w:semiHidden="0" w:uiPriority="63" w:unhideWhenUsed="0"/>
-    <w:lsdException w:name="Medium Shading 2 Accent 2" w:semiHidden="0" w:uiPriority="64" w:unhideWhenUsed="0"/>
-    <w:lsdException w:name="Medium List 1 Accent 2" w:semiHidden="0" w:uiPriority="65" w:unhideWhenUsed="0"/>
-    <w:lsdException w:name="Medium List 2 Accent 2" w:semiHidden="0" w:uiPriority="66" w:unhideWhenUsed="0"/>
-    <w:lsdException w:name="Medium Grid 1 Accent 2" w:semiHidden="0" w:uiPriority="67" w:unhideWhenUsed="0"/>
-    <w:lsdException w:name="Medium Grid 2 Accent 2" w:semiHidden="0" w:uiPriority="68" w:unhideWhenUsed="0"/>
-    <w:lsdException w:name="Medium Grid 3 Accent 2" w:semiHidden="0" w:uiPriority="69" w:unhideWhenUsed="0"/>
-    <w:lsdException w:name="Dark List Accent 2" w:semiHidden="0" w:uiPriority="70" w:unhideWhenUsed="0"/>
-    <w:lsdException w:name="Colorful Shading Accent 2" w:semiHidden="0" w:uiPriority="71" w:unhideWhenUsed="0"/>
-    <w:lsdException w:name="Colorful List Accent 2" w:semiHidden="0" w:uiPriority="72" w:unhideWhenUsed="0"/>
-    <w:lsdException w:name="Colorful Grid Accent 2" w:semiHidden="0" w:uiPriority="73" w:unhideWhenUsed="0"/>
-    <w:lsdException w:name="Light Shading Accent 3" w:semiHidden="0" w:uiPriority="60" w:unhideWhenUsed="0"/>
-    <w:lsdException w:name="Light List Accent 3" w:semiHidden="0" w:uiPriority="61" w:unhideWhenUsed="0"/>
-    <w:lsdException w:name="Light Grid Accent 3" w:semiHidden="0" w:uiPriority="62" w:unhideWhenUsed="0"/>
-    <w:lsdException w:name="Medium Shading 1 Accent 3" w:semiHidden="0" w:uiPriority="63" w:unhideWhenUsed="0"/>
-    <w:lsdException w:name="Medium Shading 2 Accent 3" w:semiHidden="0" w:uiPriority="64" w:unhideWhenUsed="0"/>
-    <w:lsdException w:name="Medium List 1 Accent 3" w:semiHidden="0" w:uiPriority="65" w:unhideWhenUsed="0"/>
-    <w:lsdException w:name="Medium List 2 Accent 3" w:semiHidden="0" w:uiPriority="66" w:unhideWhenUsed="0"/>
-    <w:lsdException w:name="Medium Grid 1 Accent 3" w:semiHidden="0" w:uiPriority="67" w:unhideWhenUsed="0"/>
-    <w:lsdException w:name="Medium Grid 2 Accent 3" w:semiHidden="0" w:uiPriority="68" w:unhideWhenUsed="0"/>
-    <w:lsdException w:name="Medium Grid 3 Accent 3" w:semiHidden="0" w:uiPriority="69" w:unhideWhenUsed="0"/>
-    <w:lsdException w:name="Dark List Accent 3" w:semiHidden="0" w:uiPriority="70" w:unhideWhenUsed="0"/>
-    <w:lsdException w:name="Colorful Shading Accent 3" w:semiHidden="0" w:uiPriority="71" w:unhideWhenUsed="0"/>
-    <w:lsdException w:name="Colorful List Accent 3" w:semiHidden="0" w:uiPriority="72" w:unhideWhenUsed="0"/>
-    <w:lsdException w:name="Colorful Grid Accent 3" w:semiHidden="0" w:uiPriority="73" w:unhideWhenUsed="0"/>
-    <w:lsdException w:name="Light Shading Accent 4" w:semiHidden="0" w:uiPriority="60" w:unhideWhenUsed="0"/>
-    <w:lsdException w:name="Light List Accent 4" w:semiHidden="0" w:uiPriority="61" w:unhideWhenUsed="0"/>
-    <w:lsdException w:name="Light Grid Accent 4" w:semiHidden="0" w:uiPriority="62" w:unhideWhenUsed="0"/>
-    <w:lsdException w:name="Medium Shading 1 Accent 4" w:semiHidden="0" w:uiPriority="63" w:unhideWhenUsed="0"/>
-    <w:lsdException w:name="Medium Shading 2 Accent 4" w:semiHidden="0" w:uiPriority="64" w:unhideWhenUsed="0"/>
-    <w:lsdException w:name="Medium List 1 Accent 4" w:semiHidden="0" w:uiPriority="65" w:unhideWhenUsed="0"/>
-    <w:lsdException w:name="Medium List 2 Accent 4" w:semiHidden="0" w:uiPriority="66" w:unhideWhenUsed="0"/>
-    <w:lsdException w:name="Medium Grid 1 Accent 4" w:semiHidden="0" w:uiPriority="67" w:unhideWhenUsed="0"/>
-    <w:lsdException w:name="Medium Grid 2 Accent 4" w:semiHidden="0" w:uiPriority="68" w:unhideWhenUsed="0"/>
-    <w:lsdException w:name="Medium Grid 3 Accent 4" w:semiHidden="0" w:uiPriority="69" w:unhideWhenUsed="0"/>
-    <w:lsdException w:name="Dark List Accent 4" w:semiHidden="0" w:uiPriority="70" w:unhideWhenUsed="0"/>
-    <w:lsdException w:name="Colorful Shading Accent 4" w:semiHidden="0" w:uiPriority="71" w:unhideWhenUsed="0"/>
-    <w:lsdException w:name="Colorful List Accent 4" w:semiHidden="0" w:uiPriority="72" w:unhideWhenUsed="0"/>
-    <w:lsdException w:name="Colorful Grid Accent 4" w:semiHidden="0" w:uiPriority="73" w:unhideWhenUsed="0"/>
-    <w:lsdException w:name="Light Shading Accent 5" w:semiHidden="0" w:uiPriority="60" w:unhideWhenUsed="0"/>
-    <w:lsdException w:name="Light List Accent 5" w:semiHidden="0" w:uiPriority="61" w:unhideWhenUsed="0"/>
-    <w:lsdException w:name="Light Grid Accent 5" w:semiHidden="0" w:uiPriority="62" w:unhideWhenUsed="0"/>
-    <w:lsdException w:name="Medium Shading 1 Accent 5" w:semiHidden="0" w:uiPriority="63" w:unhideWhenUsed="0"/>
-    <w:lsdException w:name="Medium Shading 2 Accent 5" w:semiHidden="0" w:uiPriority="64" w:unhideWhenUsed="0"/>
-    <w:lsdException w:name="Medium List 1 Accent 5" w:semiHidden="0" w:uiPriority="65" w:unhideWhenUsed="0"/>
-    <w:lsdException w:name="Medium List 2 Accent 5" w:semiHidden="0" w:uiPriority="66" w:unhideWhenUsed="0"/>
-    <w:lsdException w:name="Medium Grid 1 Accent 5" w:semiHidden="0" w:uiPriority="67" w:unhideWhenUsed="0"/>
-    <w:lsdException w:name="Medium Grid 2 Accent 5" w:semiHidden="0" w:uiPriority="68" w:unhideWhenUsed="0"/>
-    <w:lsdException w:name="Medium Grid 3 Accent 5" w:semiHidden="0" w:uiPriority="69" w:unhideWhenUsed="0"/>
-    <w:lsdException w:name="Dark List Accent 5" w:semiHidden="0" w:uiPriority="70" w:unhideWhenUsed="0"/>
-    <w:lsdException w:name="Colorful Shading Accent 5" w:semiHidden="0" w:uiPriority="71" w:unhideWhenUsed="0"/>
-    <w:lsdException w:name="Colorful List Accent 5" w:semiHidden="0" w:uiPriority="72" w:unhideWhenUsed="0"/>
-    <w:lsdException w:name="Colorful Grid Accent 5" w:semiHidden="0" w:uiPriority="73" w:unhideWhenUsed="0"/>
-    <w:lsdException w:name="Light Shading Accent 6" w:semiHidden="0" w:uiPriority="60" w:unhideWhenUsed="0"/>
-    <w:lsdException w:name="Light List Accent 6" w:semiHidden="0" w:uiPriority="61" w:unhideWhenUsed="0"/>
-    <w:lsdException w:name="Light Grid Accent 6" w:semiHidden="0" w:uiPriority="62" w:unhideWhenUsed="0"/>
-    <w:lsdException w:name="Medium Shading 1 Accent 6" w:semiHidden="0" w:uiPriority="63" w:unhideWhenUsed="0"/>
-    <w:lsdException w:name="Medium Shading 2 Accent 6" w:semiHidden="0" w:uiPriority="64" w:unhideWhenUsed="0"/>
-    <w:lsdException w:name="Medium List 1 Accent 6" w:semiHidden="0" w:uiPriority="65" w:unhideWhenUsed="0"/>
-    <w:lsdException w:name="Medium List 2 Accent 6" w:semiHidden="0" w:uiPriority="66" w:unhideWhenUsed="0"/>
-    <w:lsdException w:name="Medium Grid 1 Accent 6" w:semiHidden="0" w:uiPriority="67" w:unhideWhenUsed="0"/>
-    <w:lsdException w:name="Medium Grid 2 Accent 6" w:semiHidden="0" w:uiPriority="68" w:unhideWhenUsed="0"/>
-    <w:lsdException w:name="Medium Grid 3 Accent 6" w:semiHidden="0" w:uiPriority="69" w:unhideWhenUsed="0"/>
-    <w:lsdException w:name="Dark List Accent 6" w:semiHidden="0" w:uiPriority="70" w:unhideWhenUsed="0"/>
-    <w:lsdException w:name="Colorful Shading Accent 6" w:semiHidden="0" w:uiPriority="71" w:unhideWhenUsed="0"/>
-    <w:lsdException w:name="Colorful List Accent 6" w:semiHidden="0" w:uiPriority="72" w:unhideWhenUsed="0"/>
-    <w:lsdException w:name="Colorful Grid Accent 6" w:semiHidden="0" w:uiPriority="73" w:unhideWhenUsed="0"/>
-    <w:lsdException w:name="Subtle Emphasis" w:semiHidden="0" w:uiPriority="19" w:unhideWhenUsed="0" w:qFormat="1"/>
-    <w:lsdException w:name="Intense Emphasis" w:semiHidden="0" w:uiPriority="21" w:unhideWhenUsed="0" w:qFormat="1"/>
-    <w:lsdException w:name="Subtle Reference" w:semiHidden="0" w:uiPriority="31" w:unhideWhenUsed="0" w:qFormat="1"/>
-    <w:lsdException w:name="Intense Reference" w:semiHidden="0" w:uiPriority="32" w:unhideWhenUsed="0" w:qFormat="1"/>
-    <w:lsdException w:name="Book Title" w:semiHidden="0" w:uiPriority="33" w:unhideWhenUsed="0" w:qFormat="1"/>
-    <w:lsdException w:name="Bibliography" w:uiPriority="37"/>
-    <w:lsdException w:name="TOC Heading" w:uiPriority="39" w:qFormat="1"/>
-  </w:latentStyles>
-  <w:style w:type="paragraph" w:default="1" w:styleId="Normal">
-    <w:name w:val="Normal"/>
-    <w:qFormat/>
-  </w:style>
-  <w:style w:type="character" w:default="1" w:styleId="DefaultParagraphFont">
-    <w:name w:val="Default Paragraph Font"/>
-    <w:uiPriority w:val="1"/>
-    <w:semiHidden/>
-    <w:unhideWhenUsed/>
-  </w:style>
-  <w:style w:type="table" w:default="1" w:styleId="TableNormal">
-    <w:name w:val="Normal Table"/>
-    <w:uiPriority w:val="99"/>
-    <w:semiHidden/>
-    <w:unhideWhenUsed/>
-    <w:tblPr>
-      <w:tblInd w:w="0" w:type="dxa"/>
-      <w:tblCellMar>
-        <w:top w:w="0" w:type="dxa"/>
-        <w:left w:w="108" w:type="dxa"/>
-        <w:bottom w:w="0" w:type="dxa"/>
-        <w:right w:w="108" w:type="dxa"/>
-      </w:tblCellMar>
-    </w:tblPr>
-  </w:style>
-  <w:style w:type="numbering" w:default="1" w:styleId="NoList">
-    <w:name w:val="No List"/>
-    <w:uiPriority w:val="99"/>
-    <w:semiHidden/>
-    <w:unhideWhenUsed/>
-  </w:style>
-  <w:style w:type="character" w:styleId="PlaceholderText">
-    <w:name w:val="Placeholder Text"/>
+  <w:style w:type="character" w:customStyle="1" w:styleId="apple-converted-space">
+    <w:name w:val="apple-converted-space"/>
     <w:basedOn w:val="DefaultParagraphFont"/>
-    <w:uiPriority w:val="99"/>
-    <w:semiHidden/>
-    <w:rsid w:val="00A354B7"/>
-    <w:rPr>
-      <w:color w:val="808080"/>
-    </w:rPr>
+    <w:rsid w:val="00853B95"/>
   </w:style>
 </w:styles>
-</file>
-
-<file path=word/glossary/stylesWithEffects.xml><?xml version="1.0" encoding="utf-8"?>
-<w:styles xmlns:wpc="http://schemas.microsoft.com/office/word/2010/wordprocessingCanvas" xmlns:mc="http://schemas.openxmlformats.org/markup-compatibility/2006" xmlns:o="urn:schemas-microsoft-com:office:office" xmlns:r="http://schemas.openxmlformats.org/officeDocument/2006/relationships" xmlns:m="http://schemas.openxmlformats.org/officeDocument/2006/math" xmlns:v="urn:schemas-microsoft-com:vml" xmlns:wp14="http://schemas.microsoft.com/office/word/2010/wordprocessingDrawing" xmlns:wp="http://schemas.openxmlformats.org/drawingml/2006/wordprocessingDrawing" xmlns:w10="urn:schemas-microsoft-com:office:word" xmlns:w="http://schemas.openxmlformats.org/wordprocessingml/2006/main" xmlns:w14="http://schemas.microsoft.com/office/word/2010/wordml" xmlns:wpg="http://schemas.microsoft.com/office/word/2010/wordprocessingGroup" xmlns:wpi="http://schemas.microsoft.com/office/word/2010/wordprocessingInk" xmlns:wne="http://schemas.microsoft.com/office/word/2006/wordml" xmlns:wps="http://schemas.microsoft.com/office/word/2010/wordprocessingShape" mc:Ignorable="w14 wp14">
-  <w:docDefaults>
-    <w:rPrDefault>
-      <w:rPr>
-        <w:rFonts w:asciiTheme="minorHAnsi" w:eastAsiaTheme="minorEastAsia" w:hAnsiTheme="minorHAnsi" w:cstheme="minorBidi"/>
-        <w:sz w:val="22"/>
-        <w:szCs w:val="22"/>
-        <w:lang w:val="en-US" w:eastAsia="en-US" w:bidi="ar-SA"/>
-      </w:rPr>
-    </w:rPrDefault>
-    <w:pPrDefault>
-      <w:pPr>
-        <w:spacing w:after="200" w:line="276" w:lineRule="auto"/>
-      </w:pPr>
-    </w:pPrDefault>
-  </w:docDefaults>
-  <w:latentStyles w:defLockedState="0" w:defUIPriority="99" w:defSemiHidden="1" w:defUnhideWhenUsed="1" w:defQFormat="0" w:count="267">
-    <w:lsdException w:name="Normal" w:semiHidden="0" w:uiPriority="0" w:unhideWhenUsed="0" w:qFormat="1"/>
-    <w:lsdException w:name="heading 1" w:semiHidden="0" w:uiPriority="9" w:unhideWhenUsed="0" w:qFormat="1"/>
-    <w:lsdException w:name="heading 2" w:uiPriority="9" w:qFormat="1"/>
-    <w:lsdException w:name="heading 3" w:uiPriority="9" w:qFormat="1"/>
-    <w:lsdException w:name="heading 4" w:uiPriority="9" w:qFormat="1"/>
-    <w:lsdException w:name="heading 5" w:uiPriority="9" w:qFormat="1"/>
-    <w:lsdException w:name="heading 6" w:uiPriority="9" w:qFormat="1"/>
-    <w:lsdException w:name="heading 7" w:uiPriority="9" w:qFormat="1"/>
-    <w:lsdException w:name="heading 8" w:uiPriority="9" w:qFormat="1"/>
-    <w:lsdException w:name="heading 9" w:uiPriority="9" w:qFormat="1"/>
-    <w:lsdException w:name="toc 1" w:uiPriority="39"/>
-    <w:lsdException w:name="toc 2" w:uiPriority="39"/>
-    <w:lsdException w:name="toc 3" w:uiPriority="39"/>
-    <w:lsdException w:name="toc 4" w:uiPriority="39"/>
-    <w:lsdException w:name="toc 5" w:uiPriority="39"/>
-    <w:lsdException w:name="toc 6" w:uiPriority="39"/>
-    <w:lsdException w:name="toc 7" w:uiPriority="39"/>
-    <w:lsdException w:name="toc 8" w:uiPriority="39"/>
-    <w:lsdException w:name="toc 9" w:uiPriority="39"/>
-    <w:lsdException w:name="caption" w:uiPriority="35" w:qFormat="1"/>
-    <w:lsdException w:name="Title" w:semiHidden="0" w:uiPriority="10" w:unhideWhenUsed="0" w:qFormat="1"/>
-    <w:lsdException w:name="Default Paragraph Font" w:uiPriority="1"/>
-    <w:lsdException w:name="Subtitle" w:semiHidden="0" w:uiPriority="11" w:unhideWhenUsed="0" w:qFormat="1"/>
-    <w:lsdException w:name="Strong" w:semiHidden="0" w:uiPriority="22" w:unhideWhenUsed="0" w:qFormat="1"/>
-    <w:lsdException w:name="Emphasis" w:semiHidden="0" w:uiPriority="20" w:unhideWhenUsed="0" w:qFormat="1"/>
-    <w:lsdException w:name="Table Grid" w:semiHidden="0" w:uiPriority="59" w:unhideWhenUsed="0"/>
-    <w:lsdException w:name="Placeholder Text" w:unhideWhenUsed="0"/>
-    <w:lsdException w:name="No Spacing" w:semiHidden="0" w:uiPriority="1" w:unhideWhenUsed="0" w:qFormat="1"/>
-    <w:lsdException w:name="Light Shading" w:semiHidden="0" w:uiPriority="60" w:unhideWhenUsed="0"/>
-    <w:lsdException w:name="Light List" w:semiHidden="0" w:uiPriority="61" w:unhideWhenUsed="0"/>
-    <w:lsdException w:name="Light Grid" w:semiHidden="0" w:uiPriority="62" w:unhideWhenUsed="0"/>
-    <w:lsdException w:name="Medium Shading 1" w:semiHidden="0" w:uiPriority="63" w:unhideWhenUsed="0"/>
-    <w:lsdException w:name="Medium Shading 2" w:semiHidden="0" w:uiPriority="64" w:unhideWhenUsed="0"/>
-    <w:lsdException w:name="Medium List 1" w:semiHidden="0" w:uiPriority="65" w:unhideWhenUsed="0"/>
-    <w:lsdException w:name="Medium List 2" w:semiHidden="0" w:uiPriority="66" w:unhideWhenUsed="0"/>
-    <w:lsdException w:name="Medium Grid 1" w:semiHidden="0" w:uiPriority="67" w:unhideWhenUsed="0"/>
-    <w:lsdException w:name="Medium Grid 2" w:semiHidden="0" w:uiPriority="68" w:unhideWhenUsed="0"/>
-    <w:lsdException w:name="Medium Grid 3" w:semiHidden="0" w:uiPriority="69" w:unhideWhenUsed="0"/>
-    <w:lsdException w:name="Dark List" w:semiHidden="0" w:uiPriority="70" w:unhideWhenUsed="0"/>
-    <w:lsdException w:name="Colorful Shading" w:semiHidden="0" w:uiPriority="71" w:unhideWhenUsed="0"/>
-    <w:lsdException w:name="Colorful List" w:semiHidden="0" w:uiPriority="72" w:unhideWhenUsed="0"/>
-    <w:lsdException w:name="Colorful Grid" w:semiHidden="0" w:uiPriority="73" w:unhideWhenUsed="0"/>
-    <w:lsdException w:name="Light Shading Accent 1" w:semiHidden="0" w:uiPriority="60" w:unhideWhenUsed="0"/>
-    <w:lsdException w:name="Light List Accent 1" w:semiHidden="0" w:uiPriority="61" w:unhideWhenUsed="0"/>
-    <w:lsdException w:name="Light Grid Accent 1" w:semiHidden="0" w:uiPriority="62" w:unhideWhenUsed="0"/>
-    <w:lsdException w:name="Medium Shading 1 Accent 1" w:semiHidden="0" w:uiPriority="63" w:unhideWhenUsed="0"/>
-    <w:lsdException w:name="Medium Shading 2 Accent 1" w:semiHidden="0" w:uiPriority="64" w:unhideWhenUsed="0"/>
-    <w:lsdException w:name="Medium List 1 Accent 1" w:semiHidden="0" w:uiPriority="65" w:unhideWhenUsed="0"/>
-    <w:lsdException w:name="Revision" w:unhideWhenUsed="0"/>
-    <w:lsdException w:name="List Paragraph" w:semiHidden="0" w:uiPriority="34" w:unhideWhenUsed="0" w:qFormat="1"/>
-    <w:lsdException w:name="Quote" w:semiHidden="0" w:uiPriority="29" w:unhideWhenUsed="0" w:qFormat="1"/>
-    <w:lsdException w:name="Intense Quote" w:semiHidden="0" w:uiPriority="30" w:unhideWhenUsed="0" w:qFormat="1"/>
-    <w:lsdException w:name="Medium List 2 Accent 1" w:semiHidden="0" w:uiPriority="66" w:unhideWhenUsed="0"/>
-    <w:lsdException w:name="Medium Grid 1 Accent 1" w:semiHidden="0" w:uiPriority="67" w:unhideWhenUsed="0"/>
-    <w:lsdException w:name="Medium Grid 2 Accent 1" w:semiHidden="0" w:uiPriority="68" w:unhideWhenUsed="0"/>
-    <w:lsdException w:name="Medium Grid 3 Accent 1" w:semiHidden="0" w:uiPriority="69" w:unhideWhenUsed="0"/>
-    <w:lsdException w:name="Dark List Accent 1" w:semiHidden="0" w:uiPriority="70" w:unhideWhenUsed="0"/>
-    <w:lsdException w:name="Colorful Shading Accent 1" w:semiHidden="0" w:uiPriority="71" w:unhideWhenUsed="0"/>
-    <w:lsdException w:name="Colorful List Accent 1" w:semiHidden="0" w:uiPriority="72" w:unhideWhenUsed="0"/>
-    <w:lsdException w:name="Colorful Grid Accent 1" w:semiHidden="0" w:uiPriority="73" w:unhideWhenUsed="0"/>
-    <w:lsdException w:name="Light Shading Accent 2" w:semiHidden="0" w:uiPriority="60" w:unhideWhenUsed="0"/>
-    <w:lsdException w:name="Light List Accent 2" w:semiHidden="0" w:uiPriority="61" w:unhideWhenUsed="0"/>
-    <w:lsdException w:name="Light Grid Accent 2" w:semiHidden="0" w:uiPriority="62" w:unhideWhenUsed="0"/>
-    <w:lsdException w:name="Medium Shading 1 Accent 2" w:semiHidden="0" w:uiPriority="63" w:unhideWhenUsed="0"/>
-    <w:lsdException w:name="Medium Shading 2 Accent 2" w:semiHidden="0" w:uiPriority="64" w:unhideWhenUsed="0"/>
-    <w:lsdException w:name="Medium List 1 Accent 2" w:semiHidden="0" w:uiPriority="65" w:unhideWhenUsed="0"/>
-    <w:lsdException w:name="Medium List 2 Accent 2" w:semiHidden="0" w:uiPriority="66" w:unhideWhenUsed="0"/>
-    <w:lsdException w:name="Medium Grid 1 Accent 2" w:semiHidden="0" w:uiPriority="67" w:unhideWhenUsed="0"/>
-    <w:lsdException w:name="Medium Grid 2 Accent 2" w:semiHidden="0" w:uiPriority="68" w:unhideWhenUsed="0"/>
-    <w:lsdException w:name="Medium Grid 3 Accent 2" w:semiHidden="0" w:uiPriority="69" w:unhideWhenUsed="0"/>
-    <w:lsdException w:name="Dark List Accent 2" w:semiHidden="0" w:uiPriority="70" w:unhideWhenUsed="0"/>
-    <w:lsdException w:name="Colorful Shading Accent 2" w:semiHidden="0" w:uiPriority="71" w:unhideWhenUsed="0"/>
-    <w:lsdException w:name="Colorful List Accent 2" w:semiHidden="0" w:uiPriority="72" w:unhideWhenUsed="0"/>
-    <w:lsdException w:name="Colorful Grid Accent 2" w:semiHidden="0" w:uiPriority="73" w:unhideWhenUsed="0"/>
-    <w:lsdException w:name="Light Shading Accent 3" w:semiHidden="0" w:uiPriority="60" w:unhideWhenUsed="0"/>
-    <w:lsdException w:name="Light List Accent 3" w:semiHidden="0" w:uiPriority="61" w:unhideWhenUsed="0"/>
-    <w:lsdException w:name="Light Grid Accent 3" w:semiHidden="0" w:uiPriority="62" w:unhideWhenUsed="0"/>
-    <w:lsdException w:name="Medium Shading 1 Accent 3" w:semiHidden="0" w:uiPriority="63" w:unhideWhenUsed="0"/>
-    <w:lsdException w:name="Medium Shading 2 Accent 3" w:semiHidden="0" w:uiPriority="64" w:unhideWhenUsed="0"/>
-    <w:lsdException w:name="Medium List 1 Accent 3" w:semiHidden="0" w:uiPriority="65" w:unhideWhenUsed="0"/>
-    <w:lsdException w:name="Medium List 2 Accent 3" w:semiHidden="0" w:uiPriority="66" w:unhideWhenUsed="0"/>
-    <w:lsdException w:name="Medium Grid 1 Accent 3" w:semiHidden="0" w:uiPriority="67" w:unhideWhenUsed="0"/>
-    <w:lsdException w:name="Medium Grid 2 Accent 3" w:semiHidden="0" w:uiPriority="68" w:unhideWhenUsed="0"/>
-    <w:lsdException w:name="Medium Grid 3 Accent 3" w:semiHidden="0" w:uiPriority="69" w:unhideWhenUsed="0"/>
-    <w:lsdException w:name="Dark List Accent 3" w:semiHidden="0" w:uiPriority="70" w:unhideWhenUsed="0"/>
-    <w:lsdException w:name="Colorful Shading Accent 3" w:semiHidden="0" w:uiPriority="71" w:unhideWhenUsed="0"/>
-    <w:lsdException w:name="Colorful List Accent 3" w:semiHidden="0" w:uiPriority="72" w:unhideWhenUsed="0"/>
-    <w:lsdException w:name="Colorful Grid Accent 3" w:semiHidden="0" w:uiPriority="73" w:unhideWhenUsed="0"/>
-    <w:lsdException w:name="Light Shading Accent 4" w:semiHidden="0" w:uiPriority="60" w:unhideWhenUsed="0"/>
-    <w:lsdException w:name="Light List Accent 4" w:semiHidden="0" w:uiPriority="61" w:unhideWhenUsed="0"/>
-    <w:lsdException w:name="Light Grid Accent 4" w:semiHidden="0" w:uiPriority="62" w:unhideWhenUsed="0"/>
-    <w:lsdException w:name="Medium Shading 1 Accent 4" w:semiHidden="0" w:uiPriority="63" w:unhideWhenUsed="0"/>
-    <w:lsdException w:name="Medium Shading 2 Accent 4" w:semiHidden="0" w:uiPriority="64" w:unhideWhenUsed="0"/>
-    <w:lsdException w:name="Medium List 1 Accent 4" w:semiHidden="0" w:uiPriority="65" w:unhideWhenUsed="0"/>
-    <w:lsdException w:name="Medium List 2 Accent 4" w:semiHidden="0" w:uiPriority="66" w:unhideWhenUsed="0"/>
-    <w:lsdException w:name="Medium Grid 1 Accent 4" w:semiHidden="0" w:uiPriority="67" w:unhideWhenUsed="0"/>
-    <w:lsdException w:name="Medium Grid 2 Accent 4" w:semiHidden="0" w:uiPriority="68" w:unhideWhenUsed="0"/>
-    <w:lsdException w:name="Medium Grid 3 Accent 4" w:semiHidden="0" w:uiPriority="69" w:unhideWhenUsed="0"/>
-    <w:lsdException w:name="Dark List Accent 4" w:semiHidden="0" w:uiPriority="70" w:unhideWhenUsed="0"/>
-    <w:lsdException w:name="Colorful Shading Accent 4" w:semiHidden="0" w:uiPriority="71" w:unhideWhenUsed="0"/>
-    <w:lsdException w:name="Colorful List Accent 4" w:semiHidden="0" w:uiPriority="72" w:unhideWhenUsed="0"/>
-    <w:lsdException w:name="Colorful Grid Accent 4" w:semiHidden="0" w:uiPriority="73" w:unhideWhenUsed="0"/>
-    <w:lsdException w:name="Light Shading Accent 5" w:semiHidden="0" w:uiPriority="60" w:unhideWhenUsed="0"/>
-    <w:lsdException w:name="Light List Accent 5" w:semiHidden="0" w:uiPriority="61" w:unhideWhenUsed="0"/>
-    <w:lsdException w:name="Light Grid Accent 5" w:semiHidden="0" w:uiPriority="62" w:unhideWhenUsed="0"/>
-    <w:lsdException w:name="Medium Shading 1 Accent 5" w:semiHidden="0" w:uiPriority="63" w:unhideWhenUsed="0"/>
-    <w:lsdException w:name="Medium Shading 2 Accent 5" w:semiHidden="0" w:uiPriority="64" w:unhideWhenUsed="0"/>
-    <w:lsdException w:name="Medium List 1 Accent 5" w:semiHidden="0" w:uiPriority="65" w:unhideWhenUsed="0"/>
-    <w:lsdException w:name="Medium List 2 Accent 5" w:semiHidden="0" w:uiPriority="66" w:unhideWhenUsed="0"/>
-    <w:lsdException w:name="Medium Grid 1 Accent 5" w:semiHidden="0" w:uiPriority="67" w:unhideWhenUsed="0"/>
-    <w:lsdException w:name="Medium Grid 2 Accent 5" w:semiHidden="0" w:uiPriority="68" w:unhideWhenUsed="0"/>
-    <w:lsdException w:name="Medium Grid 3 Accent 5" w:semiHidden="0" w:uiPriority="69" w:unhideWhenUsed="0"/>
-    <w:lsdException w:name="Dark List Accent 5" w:semiHidden="0" w:uiPriority="70" w:unhideWhenUsed="0"/>
-    <w:lsdException w:name="Colorful Shading Accent 5" w:semiHidden="0" w:uiPriority="71" w:unhideWhenUsed="0"/>
-    <w:lsdException w:name="Colorful List Accent 5" w:semiHidden="0" w:uiPriority="72" w:unhideWhenUsed="0"/>
-    <w:lsdException w:name="Colorful Grid Accent 5" w:semiHidden="0" w:uiPriority="73" w:unhideWhenUsed="0"/>
-    <w:lsdException w:name="Light Shading Accent 6" w:semiHidden="0" w:uiPriority="60" w:unhideWhenUsed="0"/>
-    <w:lsdException w:name="Light List Accent 6" w:semiHidden="0" w:uiPriority="61" w:unhideWhenUsed="0"/>
-    <w:lsdException w:name="Light Grid Accent 6" w:semiHidden="0" w:uiPriority="62" w:unhideWhenUsed="0"/>
-    <w:lsdException w:name="Medium Shading 1 Accent 6" w:semiHidden="0" w:uiPriority="63" w:unhideWhenUsed="0"/>
-    <w:lsdException w:name="Medium Shading 2 Accent 6" w:semiHidden="0" w:uiPriority="64" w:unhideWhenUsed="0"/>
-    <w:lsdException w:name="Medium List 1 Accent 6" w:semiHidden="0" w:uiPriority="65" w:unhideWhenUsed="0"/>
-    <w:lsdException w:name="Medium List 2 Accent 6" w:semiHidden="0" w:uiPriority="66" w:unhideWhenUsed="0"/>
-    <w:lsdException w:name="Medium Grid 1 Accent 6" w:semiHidden="0" w:uiPriority="67" w:unhideWhenUsed="0"/>
-    <w:lsdException w:name="Medium Grid 2 Accent 6" w:semiHidden="0" w:uiPriority="68" w:unhideWhenUsed="0"/>
-    <w:lsdException w:name="Medium Grid 3 Accent 6" w:semiHidden="0" w:uiPriority="69" w:unhideWhenUsed="0"/>
-    <w:lsdException w:name="Dark List Accent 6" w:semiHidden="0" w:uiPriority="70" w:unhideWhenUsed="0"/>
-    <w:lsdException w:name="Colorful Shading Accent 6" w:semiHidden="0" w:uiPriority="71" w:unhideWhenUsed="0"/>
-    <w:lsdException w:name="Colorful List Accent 6" w:semiHidden="0" w:uiPriority="72" w:unhideWhenUsed="0"/>
-    <w:lsdException w:name="Colorful Grid Accent 6" w:semiHidden="0" w:uiPriority="73" w:unhideWhenUsed="0"/>
-    <w:lsdException w:name="Subtle Emphasis" w:semiHidden="0" w:uiPriority="19" w:unhideWhenUsed="0" w:qFormat="1"/>
-    <w:lsdException w:name="Intense Emphasis" w:semiHidden="0" w:uiPriority="21" w:unhideWhenUsed="0" w:qFormat="1"/>
-    <w:lsdException w:name="Subtle Reference" w:semiHidden="0" w:uiPriority="31" w:unhideWhenUsed="0" w:qFormat="1"/>
-    <w:lsdException w:name="Intense Reference" w:semiHidden="0" w:uiPriority="32" w:unhideWhenUsed="0" w:qFormat="1"/>
-    <w:lsdException w:name="Book Title" w:semiHidden="0" w:uiPriority="33" w:unhideWhenUsed="0" w:qFormat="1"/>
-    <w:lsdException w:name="Bibliography" w:uiPriority="37"/>
-    <w:lsdException w:name="TOC Heading" w:uiPriority="39" w:qFormat="1"/>
-  </w:latentStyles>
-  <w:style w:type="paragraph" w:default="1" w:styleId="Normal">
-    <w:name w:val="Normal"/>
-    <w:qFormat/>
-  </w:style>
-  <w:style w:type="character" w:default="1" w:styleId="DefaultParagraphFont">
-    <w:name w:val="Default Paragraph Font"/>
-    <w:uiPriority w:val="1"/>
-    <w:semiHidden/>
-    <w:unhideWhenUsed/>
-  </w:style>
-  <w:style w:type="table" w:default="1" w:styleId="TableNormal">
-    <w:name w:val="Normal Table"/>
-    <w:uiPriority w:val="99"/>
-    <w:semiHidden/>
-    <w:unhideWhenUsed/>
-    <w:tblPr>
-      <w:tblInd w:w="0" w:type="dxa"/>
-      <w:tblCellMar>
-        <w:top w:w="0" w:type="dxa"/>
-        <w:left w:w="108" w:type="dxa"/>
-        <w:bottom w:w="0" w:type="dxa"/>
-        <w:right w:w="108" w:type="dxa"/>
-      </w:tblCellMar>
-    </w:tblPr>
-  </w:style>
-  <w:style w:type="numbering" w:default="1" w:styleId="NoList">
-    <w:name w:val="No List"/>
-    <w:uiPriority w:val="99"/>
-    <w:semiHidden/>
-    <w:unhideWhenUsed/>
-  </w:style>
-  <w:style w:type="character" w:styleId="PlaceholderText">
-    <w:name w:val="Placeholder Text"/>
-    <w:basedOn w:val="DefaultParagraphFont"/>
-    <w:uiPriority w:val="99"/>
-    <w:semiHidden/>
-    <w:rsid w:val="00A354B7"/>
-    <w:rPr>
-      <w:color w:val="808080"/>
-    </w:rPr>
-  </w:style>
-</w:styles>
-</file>
-
-<file path=word/glossary/webSettings.xml><?xml version="1.0" encoding="utf-8"?>
-<w:webSettings xmlns:mc="http://schemas.openxmlformats.org/markup-compatibility/2006" xmlns:r="http://schemas.openxmlformats.org/officeDocument/2006/relationships" xmlns:w="http://schemas.openxmlformats.org/wordprocessingml/2006/main" xmlns:w14="http://schemas.microsoft.com/office/word/2010/wordml" mc:Ignorable="w14">
-  <w:optimizeForBrowser/>
-  <w:allowPNG/>
-</w:webSettings>
 </file>
 
 <file path=word/theme/theme1.xml><?xml version="1.0" encoding="utf-8"?>
@@ -5604,7 +5415,7 @@
 </file>
 
 <file path=customXml/itemProps1.xml><?xml version="1.0" encoding="utf-8"?>
-<ds:datastoreItem xmlns:ds="http://schemas.openxmlformats.org/officeDocument/2006/customXml" ds:itemID="{EEA02FC8-200C-4233-9086-7F17E3BF73D5}">
+<ds:datastoreItem xmlns:ds="http://schemas.openxmlformats.org/officeDocument/2006/customXml" ds:itemID="{E894FFCE-9B6D-4162-8A78-B22226D2EF2D}">
   <ds:schemaRefs>
     <ds:schemaRef ds:uri="http://schemas.openxmlformats.org/officeDocument/2006/bibliography"/>
   </ds:schemaRefs>

</xml_diff>